<commit_message>
Added my stuff and changed to PDF
</commit_message>
<xml_diff>
--- a/Lab_8.docx
+++ b/Lab_8.docx
@@ -42,9 +42,9 @@
     </w:p>
     <w:tbl>
       <w:tblPr>
-        <w:tblStyle w:val="TableNormal"/>
+        <w:tblStyle w:val="Table"/>
         <w:tblW w:type="pct" w:w="5000.0"/>
-        <w:tblLook/>
+        <w:tblLook w:firstRow="0"/>
       </w:tblPr>
       <w:tblGrid>
         <w:gridCol w:w="7920"/>
@@ -191,11 +191,11 @@
       <w:pPr>
         <w:pStyle w:val="berschrift1"/>
       </w:pPr>
-      <w:bookmarkStart w:id="21" w:name="author-note"/>
-      <w:bookmarkEnd w:id="21"/>
+      <w:bookmarkStart w:id="20" w:name="author-note"/>
       <w:r>
         <w:t xml:space="preserve">Author note</w:t>
       </w:r>
+      <w:bookmarkEnd w:id="20"/>
     </w:p>
     <w:p>
       <w:pPr>
@@ -207,7 +207,7 @@
       <w:r>
         <w:t xml:space="preserve"> </w:t>
       </w:r>
-      <w:hyperlink r:id="rId22">
+      <w:hyperlink r:id="rId21">
         <w:r>
           <w:rPr>
             <w:rStyle w:val="Hyperlink"/>
@@ -274,7 +274,7 @@
       <w:r>
         <w:drawing>
           <wp:inline>
-            <wp:extent cx="5963478" cy="7339665"/>
+            <wp:extent cx="5969000" cy="7346461"/>
             <wp:effectExtent b="0" l="0" r="0" t="0"/>
             <wp:docPr descr="" title="" id="1" name="Picture"/>
             <a:graphic>
@@ -287,7 +287,7 @@
                     </pic:cNvPicPr>
                   </pic:nvPicPr>
                   <pic:blipFill>
-                    <a:blip r:embed="rId23"/>
+                    <a:blip r:embed="rId22"/>
                     <a:stretch>
                       <a:fillRect/>
                     </a:stretch>
@@ -295,7 +295,7 @@
                   <pic:spPr bwMode="auto">
                     <a:xfrm>
                       <a:off x="0" y="0"/>
-                      <a:ext cx="5963478" cy="7339665"/>
+                      <a:ext cx="5969000" cy="7346461"/>
                     </a:xfrm>
                     <a:prstGeom prst="rect">
                       <a:avLst/>
@@ -325,442 +325,440 @@
         <w:t xml:space="preserve"> </w:t>
       </w:r>
       <w:r>
-        <w:t xml:space="preserve">conducted a case study to examine the the effect of supported employment on vocational rehabilitation outcomes of transition-age youth. Other researchers examined various pathways to employment in adults with disabilities [siperstein2014pathways].</w:t>
+        <w:t xml:space="preserve">conducted a case study to examine the the effect of supported employment on vocational rehabilitation outcomes of transition-age youth. Other researchers examined the exmployability skills for entry-level employees with and without disabilities</w:t>
+      </w:r>
+      <w:r>
+        <w:t xml:space="preserve"> </w:t>
+      </w:r>
+      <w:r>
+        <w:t xml:space="preserve">(Ju, Roberts, &amp; Zhang, 2013)</w:t>
+      </w:r>
+      <w:r>
+        <w:t xml:space="preserve">.</w:t>
       </w:r>
     </w:p>
     <w:p>
       <w:pPr>
         <w:pStyle w:val="berschrift1"/>
       </w:pPr>
-      <w:bookmarkStart w:id="24" w:name="methods"/>
+      <w:bookmarkStart w:id="23" w:name="methods"/>
+      <w:r>
+        <w:t xml:space="preserve">Methods</w:t>
+      </w:r>
+      <w:bookmarkEnd w:id="23"/>
+    </w:p>
+    <w:p>
+      <w:pPr>
+        <w:pStyle w:val="FirstParagraph"/>
+      </w:pPr>
+      <w:r>
+        <w:t xml:space="preserve">We report how we determined our sample size, all data exclusions (if any), all manipulations, and all measures in the study.</w:t>
+      </w:r>
+      <w:r>
+        <w:t xml:space="preserve"> </w:t>
+      </w:r>
+    </w:p>
+    <w:p>
+      <w:pPr>
+        <w:pStyle w:val="berschrift2"/>
+      </w:pPr>
+      <w:bookmarkStart w:id="24" w:name="participants"/>
+      <w:r>
+        <w:t xml:space="preserve">Participants</w:t>
+      </w:r>
       <w:bookmarkEnd w:id="24"/>
-      <w:r>
-        <w:t xml:space="preserve">Methods</w:t>
-      </w:r>
+    </w:p>
+    <w:p>
+      <w:pPr>
+        <w:pStyle w:val="berschrift2"/>
+      </w:pPr>
+      <w:bookmarkStart w:id="25" w:name="material"/>
+      <w:r>
+        <w:t xml:space="preserve">Material</w:t>
+      </w:r>
+      <w:bookmarkEnd w:id="25"/>
+    </w:p>
+    <w:p>
+      <w:pPr>
+        <w:pStyle w:val="berschrift2"/>
+      </w:pPr>
+      <w:bookmarkStart w:id="26" w:name="procedure"/>
+      <w:r>
+        <w:t xml:space="preserve">Procedure</w:t>
+      </w:r>
+      <w:bookmarkEnd w:id="26"/>
+    </w:p>
+    <w:p>
+      <w:pPr>
+        <w:pStyle w:val="berschrift2"/>
+      </w:pPr>
+      <w:bookmarkStart w:id="27" w:name="data-analysis"/>
+      <w:r>
+        <w:t xml:space="preserve">Data analysis</w:t>
+      </w:r>
+      <w:bookmarkEnd w:id="27"/>
     </w:p>
     <w:p>
       <w:pPr>
         <w:pStyle w:val="FirstParagraph"/>
       </w:pPr>
       <w:r>
-        <w:t xml:space="preserve">We report how we determined our sample size, all data exclusions (if any), all manipulations, and all measures in the study.</w:t>
-      </w:r>
-      <w:r>
-        <w:t xml:space="preserve"> </w:t>
-      </w:r>
-    </w:p>
-    <w:p>
-      <w:pPr>
-        <w:pStyle w:val="berschrift2"/>
-      </w:pPr>
-      <w:bookmarkStart w:id="25" w:name="participants"/>
-      <w:bookmarkEnd w:id="25"/>
-      <w:r>
-        <w:t xml:space="preserve">Participants</w:t>
-      </w:r>
-    </w:p>
-    <w:p>
-      <w:pPr>
-        <w:pStyle w:val="berschrift2"/>
-      </w:pPr>
-      <w:bookmarkStart w:id="26" w:name="material"/>
-      <w:bookmarkEnd w:id="26"/>
-      <w:r>
-        <w:t xml:space="preserve">Material</w:t>
-      </w:r>
-    </w:p>
-    <w:p>
-      <w:pPr>
-        <w:pStyle w:val="berschrift2"/>
-      </w:pPr>
-      <w:bookmarkStart w:id="27" w:name="procedure"/>
-      <w:bookmarkEnd w:id="27"/>
-      <w:r>
-        <w:t xml:space="preserve">Procedure</w:t>
-      </w:r>
-    </w:p>
-    <w:p>
-      <w:pPr>
-        <w:pStyle w:val="berschrift2"/>
-      </w:pPr>
-      <w:bookmarkStart w:id="28" w:name="data-analysis"/>
+        <w:t xml:space="preserve">We used R</w:t>
+      </w:r>
+      <w:r>
+        <w:t xml:space="preserve"> </w:t>
+      </w:r>
+      <w:r>
+        <w:t xml:space="preserve">(Version 3.6.1; R Core Team, 2019)</w:t>
+      </w:r>
+      <w:r>
+        <w:t xml:space="preserve"> </w:t>
+      </w:r>
+      <w:r>
+        <w:t xml:space="preserve">and the R-packages</w:t>
+      </w:r>
+      <w:r>
+        <w:t xml:space="preserve"> </w:t>
+      </w:r>
+      <w:r>
+        <w:rPr>
+          <w:i/>
+        </w:rPr>
+        <w:t xml:space="preserve">devtools</w:t>
+      </w:r>
+      <w:r>
+        <w:t xml:space="preserve"> </w:t>
+      </w:r>
+      <w:r>
+        <w:t xml:space="preserve">(Version 2.2.1; Wickham et al., 2019b)</w:t>
+      </w:r>
+      <w:r>
+        <w:t xml:space="preserve">,</w:t>
+      </w:r>
+      <w:r>
+        <w:t xml:space="preserve"> </w:t>
+      </w:r>
+      <w:r>
+        <w:rPr>
+          <w:i/>
+        </w:rPr>
+        <w:t xml:space="preserve">dplyr</w:t>
+      </w:r>
+      <w:r>
+        <w:t xml:space="preserve"> </w:t>
+      </w:r>
+      <w:r>
+        <w:t xml:space="preserve">(Version 0.8.3; Wickham et al., 2019a)</w:t>
+      </w:r>
+      <w:r>
+        <w:t xml:space="preserve">,</w:t>
+      </w:r>
+      <w:r>
+        <w:t xml:space="preserve"> </w:t>
+      </w:r>
+      <w:r>
+        <w:rPr>
+          <w:i/>
+        </w:rPr>
+        <w:t xml:space="preserve">forcats</w:t>
+      </w:r>
+      <w:r>
+        <w:t xml:space="preserve"> </w:t>
+      </w:r>
+      <w:r>
+        <w:t xml:space="preserve">(Version 0.4.0; Wickham, 2019a)</w:t>
+      </w:r>
+      <w:r>
+        <w:t xml:space="preserve">,</w:t>
+      </w:r>
+      <w:r>
+        <w:t xml:space="preserve"> </w:t>
+      </w:r>
+      <w:r>
+        <w:rPr>
+          <w:i/>
+        </w:rPr>
+        <w:t xml:space="preserve">ggplot2</w:t>
+      </w:r>
+      <w:r>
+        <w:t xml:space="preserve"> </w:t>
+      </w:r>
+      <w:r>
+        <w:t xml:space="preserve">(Version 3.2.1; Wickham, 2016)</w:t>
+      </w:r>
+      <w:r>
+        <w:t xml:space="preserve">,</w:t>
+      </w:r>
+      <w:r>
+        <w:t xml:space="preserve"> </w:t>
+      </w:r>
+      <w:r>
+        <w:rPr>
+          <w:i/>
+        </w:rPr>
+        <w:t xml:space="preserve">here</w:t>
+      </w:r>
+      <w:r>
+        <w:t xml:space="preserve"> </w:t>
+      </w:r>
+      <w:r>
+        <w:t xml:space="preserve">(Version 0.1; Müller, 2017)</w:t>
+      </w:r>
+      <w:r>
+        <w:t xml:space="preserve">,</w:t>
+      </w:r>
+      <w:r>
+        <w:t xml:space="preserve"> </w:t>
+      </w:r>
+      <w:r>
+        <w:rPr>
+          <w:i/>
+        </w:rPr>
+        <w:t xml:space="preserve">janitor</w:t>
+      </w:r>
+      <w:r>
+        <w:t xml:space="preserve"> </w:t>
+      </w:r>
+      <w:r>
+        <w:t xml:space="preserve">(Version 1.2.0; Firke, 2019)</w:t>
+      </w:r>
+      <w:r>
+        <w:t xml:space="preserve">,</w:t>
+      </w:r>
+      <w:r>
+        <w:t xml:space="preserve"> </w:t>
+      </w:r>
+      <w:r>
+        <w:rPr>
+          <w:i/>
+        </w:rPr>
+        <w:t xml:space="preserve">papaja</w:t>
+      </w:r>
+      <w:r>
+        <w:t xml:space="preserve"> </w:t>
+      </w:r>
+      <w:r>
+        <w:t xml:space="preserve">(Version 0.1.0.9842; Aust &amp; Barth, 2018)</w:t>
+      </w:r>
+      <w:r>
+        <w:t xml:space="preserve">,</w:t>
+      </w:r>
+      <w:r>
+        <w:t xml:space="preserve"> </w:t>
+      </w:r>
+      <w:r>
+        <w:rPr>
+          <w:i/>
+        </w:rPr>
+        <w:t xml:space="preserve">purrr</w:t>
+      </w:r>
+      <w:r>
+        <w:t xml:space="preserve"> </w:t>
+      </w:r>
+      <w:r>
+        <w:t xml:space="preserve">(Version 0.3.2; Henry &amp; Wickham, 2019)</w:t>
+      </w:r>
+      <w:r>
+        <w:t xml:space="preserve">,</w:t>
+      </w:r>
+      <w:r>
+        <w:t xml:space="preserve"> </w:t>
+      </w:r>
+      <w:r>
+        <w:rPr>
+          <w:i/>
+        </w:rPr>
+        <w:t xml:space="preserve">readr</w:t>
+      </w:r>
+      <w:r>
+        <w:t xml:space="preserve"> </w:t>
+      </w:r>
+      <w:r>
+        <w:t xml:space="preserve">(Version 1.3.1; Wickham, Hester, &amp; Francois, 2018)</w:t>
+      </w:r>
+      <w:r>
+        <w:t xml:space="preserve">,</w:t>
+      </w:r>
+      <w:r>
+        <w:t xml:space="preserve"> </w:t>
+      </w:r>
+      <w:r>
+        <w:rPr>
+          <w:i/>
+        </w:rPr>
+        <w:t xml:space="preserve">rio</w:t>
+      </w:r>
+      <w:r>
+        <w:t xml:space="preserve"> </w:t>
+      </w:r>
+      <w:r>
+        <w:t xml:space="preserve">(Version 0.5.16; Chan, Chan, Leeper, &amp; Becker, 2018)</w:t>
+      </w:r>
+      <w:r>
+        <w:t xml:space="preserve">,</w:t>
+      </w:r>
+      <w:r>
+        <w:t xml:space="preserve"> </w:t>
+      </w:r>
+      <w:r>
+        <w:rPr>
+          <w:i/>
+        </w:rPr>
+        <w:t xml:space="preserve">stringr</w:t>
+      </w:r>
+      <w:r>
+        <w:t xml:space="preserve"> </w:t>
+      </w:r>
+      <w:r>
+        <w:t xml:space="preserve">(Version 1.4.0; Wickham, 2019b)</w:t>
+      </w:r>
+      <w:r>
+        <w:t xml:space="preserve">,</w:t>
+      </w:r>
+      <w:r>
+        <w:t xml:space="preserve"> </w:t>
+      </w:r>
+      <w:r>
+        <w:rPr>
+          <w:i/>
+        </w:rPr>
+        <w:t xml:space="preserve">tibble</w:t>
+      </w:r>
+      <w:r>
+        <w:t xml:space="preserve"> </w:t>
+      </w:r>
+      <w:r>
+        <w:t xml:space="preserve">(Version 2.1.3; Müller &amp; Wickham, 2019)</w:t>
+      </w:r>
+      <w:r>
+        <w:t xml:space="preserve">,</w:t>
+      </w:r>
+      <w:r>
+        <w:t xml:space="preserve"> </w:t>
+      </w:r>
+      <w:r>
+        <w:rPr>
+          <w:i/>
+        </w:rPr>
+        <w:t xml:space="preserve">tidyr</w:t>
+      </w:r>
+      <w:r>
+        <w:t xml:space="preserve"> </w:t>
+      </w:r>
+      <w:r>
+        <w:t xml:space="preserve">(Version 1.0.0; Wickham &amp; Henry, 2019)</w:t>
+      </w:r>
+      <w:r>
+        <w:t xml:space="preserve">,</w:t>
+      </w:r>
+      <w:r>
+        <w:t xml:space="preserve"> </w:t>
+      </w:r>
+      <w:r>
+        <w:rPr>
+          <w:i/>
+        </w:rPr>
+        <w:t xml:space="preserve">tidyverse</w:t>
+      </w:r>
+      <w:r>
+        <w:t xml:space="preserve"> </w:t>
+      </w:r>
+      <w:r>
+        <w:t xml:space="preserve">(Version 1.2.1; Wickham, 2017)</w:t>
+      </w:r>
+      <w:r>
+        <w:t xml:space="preserve">,</w:t>
+      </w:r>
+      <w:r>
+        <w:t xml:space="preserve"> </w:t>
+      </w:r>
+      <w:r>
+        <w:rPr>
+          <w:i/>
+        </w:rPr>
+        <w:t xml:space="preserve">tinytex</w:t>
+      </w:r>
+      <w:r>
+        <w:t xml:space="preserve"> </w:t>
+      </w:r>
+      <w:r>
+        <w:t xml:space="preserve">(Version 0.16; Xie, 2019)</w:t>
+      </w:r>
+      <w:r>
+        <w:t xml:space="preserve">, and</w:t>
+      </w:r>
+      <w:r>
+        <w:t xml:space="preserve"> </w:t>
+      </w:r>
+      <w:r>
+        <w:rPr>
+          <w:i/>
+        </w:rPr>
+        <w:t xml:space="preserve">usethis</w:t>
+      </w:r>
+      <w:r>
+        <w:t xml:space="preserve"> </w:t>
+      </w:r>
+      <w:r>
+        <w:t xml:space="preserve">(Version 1.5.1; Wickham &amp; Bryan, 2019)</w:t>
+      </w:r>
+      <w:r>
+        <w:t xml:space="preserve"> </w:t>
+      </w:r>
+      <w:r>
+        <w:t xml:space="preserve">for all our analyses.</w:t>
+      </w:r>
+    </w:p>
+    <w:p>
+      <w:pPr>
+        <w:pStyle w:val="berschrift1"/>
+      </w:pPr>
+      <w:bookmarkStart w:id="28" w:name="results"/>
+      <w:r>
+        <w:t xml:space="preserve">Results</w:t>
+      </w:r>
       <w:bookmarkEnd w:id="28"/>
-      <w:r>
-        <w:t xml:space="preserve">Data analysis</w:t>
-      </w:r>
     </w:p>
     <w:p>
       <w:pPr>
         <w:pStyle w:val="FirstParagraph"/>
       </w:pPr>
       <w:r>
-        <w:t xml:space="preserve">We used R</w:t>
-      </w:r>
-      <w:r>
-        <w:t xml:space="preserve"> </w:t>
-      </w:r>
-      <w:r>
-        <w:t xml:space="preserve">(Version 3.5.3; R Core Team, 2019)</w:t>
-      </w:r>
-      <w:r>
-        <w:t xml:space="preserve"> </w:t>
-      </w:r>
-      <w:r>
-        <w:t xml:space="preserve">and the R-packages</w:t>
-      </w:r>
-      <w:r>
-        <w:t xml:space="preserve"> </w:t>
-      </w:r>
-      <w:r>
-        <w:rPr>
-          <w:i/>
-        </w:rPr>
-        <w:t xml:space="preserve">devtools</w:t>
-      </w:r>
-      <w:r>
-        <w:t xml:space="preserve"> </w:t>
-      </w:r>
-      <w:r>
-        <w:t xml:space="preserve">(Version 2.2.0; Wickham, Hester, &amp; Chang, 2019)</w:t>
-      </w:r>
-      <w:r>
-        <w:t xml:space="preserve">,</w:t>
-      </w:r>
-      <w:r>
-        <w:t xml:space="preserve"> </w:t>
-      </w:r>
-      <w:r>
-        <w:rPr>
-          <w:i/>
-        </w:rPr>
-        <w:t xml:space="preserve">dplyr</w:t>
-      </w:r>
-      <w:r>
-        <w:t xml:space="preserve"> </w:t>
-      </w:r>
-      <w:r>
-        <w:t xml:space="preserve">(Version 0.8.3; Wickham, François, Henry, &amp; Müller, 2019)</w:t>
-      </w:r>
-      <w:r>
-        <w:t xml:space="preserve">,</w:t>
-      </w:r>
-      <w:r>
-        <w:t xml:space="preserve"> </w:t>
-      </w:r>
-      <w:r>
-        <w:rPr>
-          <w:i/>
-        </w:rPr>
-        <w:t xml:space="preserve">forcats</w:t>
-      </w:r>
-      <w:r>
-        <w:t xml:space="preserve"> </w:t>
-      </w:r>
-      <w:r>
-        <w:t xml:space="preserve">(Version 0.4.0; Wickham, 2019a)</w:t>
-      </w:r>
-      <w:r>
-        <w:t xml:space="preserve">,</w:t>
-      </w:r>
-      <w:r>
-        <w:t xml:space="preserve"> </w:t>
-      </w:r>
-      <w:r>
-        <w:rPr>
-          <w:i/>
-        </w:rPr>
-        <w:t xml:space="preserve">ggplot2</w:t>
-      </w:r>
-      <w:r>
-        <w:t xml:space="preserve"> </w:t>
-      </w:r>
-      <w:r>
-        <w:t xml:space="preserve">(Version 3.2.1; Wickham, 2016)</w:t>
-      </w:r>
-      <w:r>
-        <w:t xml:space="preserve">,</w:t>
-      </w:r>
-      <w:r>
-        <w:t xml:space="preserve"> </w:t>
-      </w:r>
-      <w:r>
-        <w:rPr>
-          <w:i/>
-        </w:rPr>
-        <w:t xml:space="preserve">here</w:t>
-      </w:r>
-      <w:r>
-        <w:t xml:space="preserve"> </w:t>
-      </w:r>
-      <w:r>
-        <w:t xml:space="preserve">(Version 0.1; Müller, 2017)</w:t>
-      </w:r>
-      <w:r>
-        <w:t xml:space="preserve">,</w:t>
-      </w:r>
-      <w:r>
-        <w:t xml:space="preserve"> </w:t>
-      </w:r>
-      <w:r>
-        <w:rPr>
-          <w:i/>
-        </w:rPr>
-        <w:t xml:space="preserve">janitor</w:t>
-      </w:r>
-      <w:r>
-        <w:t xml:space="preserve"> </w:t>
-      </w:r>
-      <w:r>
-        <w:t xml:space="preserve">(Version 1.2.0; Firke, 2019)</w:t>
-      </w:r>
-      <w:r>
-        <w:t xml:space="preserve">,</w:t>
-      </w:r>
-      <w:r>
-        <w:t xml:space="preserve"> </w:t>
-      </w:r>
-      <w:r>
-        <w:rPr>
-          <w:i/>
-        </w:rPr>
-        <w:t xml:space="preserve">papaja</w:t>
-      </w:r>
-      <w:r>
-        <w:t xml:space="preserve"> </w:t>
-      </w:r>
-      <w:r>
-        <w:t xml:space="preserve">(Version 0.1.0.9842; Aust &amp; Barth, 2018)</w:t>
-      </w:r>
-      <w:r>
-        <w:t xml:space="preserve">,</w:t>
-      </w:r>
-      <w:r>
-        <w:t xml:space="preserve"> </w:t>
-      </w:r>
-      <w:r>
-        <w:rPr>
-          <w:i/>
-        </w:rPr>
-        <w:t xml:space="preserve">purrr</w:t>
-      </w:r>
-      <w:r>
-        <w:t xml:space="preserve"> </w:t>
-      </w:r>
-      <w:r>
-        <w:t xml:space="preserve">(Version 0.3.2; Henry &amp; Wickham, 2019)</w:t>
-      </w:r>
-      <w:r>
-        <w:t xml:space="preserve">,</w:t>
-      </w:r>
-      <w:r>
-        <w:t xml:space="preserve"> </w:t>
-      </w:r>
-      <w:r>
-        <w:rPr>
-          <w:i/>
-        </w:rPr>
-        <w:t xml:space="preserve">readr</w:t>
-      </w:r>
-      <w:r>
-        <w:t xml:space="preserve"> </w:t>
-      </w:r>
-      <w:r>
-        <w:t xml:space="preserve">(Version 1.3.1; Wickham, Hester, &amp; Francois, 2018)</w:t>
-      </w:r>
-      <w:r>
-        <w:t xml:space="preserve">,</w:t>
-      </w:r>
-      <w:r>
-        <w:t xml:space="preserve"> </w:t>
-      </w:r>
-      <w:r>
-        <w:rPr>
-          <w:i/>
-        </w:rPr>
-        <w:t xml:space="preserve">rio</w:t>
-      </w:r>
-      <w:r>
-        <w:t xml:space="preserve"> </w:t>
-      </w:r>
-      <w:r>
-        <w:t xml:space="preserve">(Version 0.5.16; C.-h. Chan, Chan, Leeper, &amp; Becker, 2018)</w:t>
-      </w:r>
-      <w:r>
-        <w:t xml:space="preserve">,</w:t>
-      </w:r>
-      <w:r>
-        <w:t xml:space="preserve"> </w:t>
-      </w:r>
-      <w:r>
-        <w:rPr>
-          <w:i/>
-        </w:rPr>
-        <w:t xml:space="preserve">stringr</w:t>
-      </w:r>
-      <w:r>
-        <w:t xml:space="preserve"> </w:t>
-      </w:r>
-      <w:r>
-        <w:t xml:space="preserve">(Version 1.4.0; Wickham, 2019b)</w:t>
-      </w:r>
-      <w:r>
-        <w:t xml:space="preserve">,</w:t>
-      </w:r>
-      <w:r>
-        <w:t xml:space="preserve"> </w:t>
-      </w:r>
-      <w:r>
-        <w:rPr>
-          <w:i/>
-        </w:rPr>
-        <w:t xml:space="preserve">tibble</w:t>
-      </w:r>
-      <w:r>
-        <w:t xml:space="preserve"> </w:t>
-      </w:r>
-      <w:r>
-        <w:t xml:space="preserve">(Version 2.1.1; Müller &amp; Wickham, 2019)</w:t>
-      </w:r>
-      <w:r>
-        <w:t xml:space="preserve">,</w:t>
-      </w:r>
-      <w:r>
-        <w:t xml:space="preserve"> </w:t>
-      </w:r>
-      <w:r>
-        <w:rPr>
-          <w:i/>
-        </w:rPr>
-        <w:t xml:space="preserve">tidyr</w:t>
-      </w:r>
-      <w:r>
-        <w:t xml:space="preserve"> </w:t>
-      </w:r>
-      <w:r>
-        <w:t xml:space="preserve">(Version 0.8.3; Wickham &amp; Henry, 2019)</w:t>
-      </w:r>
-      <w:r>
-        <w:t xml:space="preserve">,</w:t>
-      </w:r>
-      <w:r>
-        <w:t xml:space="preserve"> </w:t>
-      </w:r>
-      <w:r>
-        <w:rPr>
-          <w:i/>
-        </w:rPr>
-        <w:t xml:space="preserve">tidyverse</w:t>
-      </w:r>
-      <w:r>
-        <w:t xml:space="preserve"> </w:t>
-      </w:r>
-      <w:r>
-        <w:t xml:space="preserve">(Version 1.2.1; Wickham, 2017)</w:t>
-      </w:r>
-      <w:r>
-        <w:t xml:space="preserve">,</w:t>
-      </w:r>
-      <w:r>
-        <w:t xml:space="preserve"> </w:t>
-      </w:r>
-      <w:r>
-        <w:rPr>
-          <w:i/>
-        </w:rPr>
-        <w:t xml:space="preserve">tinytex</w:t>
-      </w:r>
-      <w:r>
-        <w:t xml:space="preserve"> </w:t>
-      </w:r>
-      <w:r>
-        <w:t xml:space="preserve">(Version 0.16; Xie, 2019)</w:t>
-      </w:r>
-      <w:r>
-        <w:t xml:space="preserve">, and</w:t>
-      </w:r>
-      <w:r>
-        <w:t xml:space="preserve"> </w:t>
-      </w:r>
-      <w:r>
-        <w:rPr>
-          <w:i/>
-        </w:rPr>
-        <w:t xml:space="preserve">usethis</w:t>
-      </w:r>
-      <w:r>
-        <w:t xml:space="preserve"> </w:t>
-      </w:r>
-      <w:r>
-        <w:t xml:space="preserve">(Version 1.5.1; Wickham &amp; Bryan, 2019)</w:t>
-      </w:r>
-      <w:r>
-        <w:t xml:space="preserve"> </w:t>
-      </w:r>
-      <w:r>
-        <w:t xml:space="preserve">for all our analyses.</w:t>
+        <w:t xml:space="preserve">Figure 1 demonstrates the relationship between teacher experience and student’s math scale scores. The two regression lines demonstrate differences between free and reduced price lunch status, which students who are not eligible for free and reduced price lunch scoring, in general, higher than those who do. In general, it does not appear that teacher experience significantly impacts this difference, as math scores for students both with and without free and reduced price lunch status appears to increase at approximately the same rate.</w:t>
       </w:r>
     </w:p>
     <w:p>
       <w:pPr>
         <w:pStyle w:val="berschrift1"/>
       </w:pPr>
-      <w:bookmarkStart w:id="29" w:name="results"/>
+      <w:bookmarkStart w:id="29" w:name="discussion"/>
+      <w:r>
+        <w:t xml:space="preserve">Discussion</w:t>
+      </w:r>
       <w:bookmarkEnd w:id="29"/>
-      <w:r>
-        <w:t xml:space="preserve">Results</w:t>
-      </w:r>
-    </w:p>
+    </w:p>
+    <w:p>
+      <w:r>
+        <w:br w:type="page"/>
+      </w:r>
+    </w:p>
+    <w:p>
+      <w:pPr>
+        <w:pStyle w:val="berschrift1"/>
+      </w:pPr>
+      <w:bookmarkStart w:id="30" w:name="references"/>
+      <w:r>
+        <w:t xml:space="preserve">References</w:t>
+      </w:r>
+      <w:bookmarkEnd w:id="30"/>
+    </w:p>
+    <w:bookmarkStart w:id="66" w:name="refs"/>
+    <w:bookmarkStart w:id="32" w:name="ref-R-papaja"/>
     <w:p>
       <w:pPr>
         <w:pStyle w:val="FirstParagraph"/>
       </w:pPr>
       <w:r>
-        <w:t xml:space="preserve">Table 1 demonstrates the relationship between teacher experience and student’s math scale scores. The two regression lines demonstrate differences between free and reduced price lunch status, which students who are not eligible for free and reduced price lunch scoring, in general, higher than those who do. In general, it does not appear that teacher experience significantly impacts this difference, as math scores for students both with and without free and reduced price lunch status appears to increase at approximately the same rate.</w:t>
-      </w:r>
-    </w:p>
-    <w:p>
-      <w:pPr>
-        <w:pStyle w:val="berschrift1"/>
-      </w:pPr>
-      <w:bookmarkStart w:id="30" w:name="discussion"/>
-      <w:bookmarkEnd w:id="30"/>
-      <w:r>
-        <w:t xml:space="preserve">Discussion</w:t>
-      </w:r>
-    </w:p>
-    <w:p>
-      <w:pPr>
-        <w:pStyle w:val="berschrift1"/>
-      </w:pPr>
-      <w:bookmarkStart w:id="31" w:name="table-1"/>
-      <w:bookmarkEnd w:id="31"/>
-      <w:r>
-        <w:t xml:space="preserve">Table 1</w:t>
-      </w:r>
-    </w:p>
-    <w:p>
-      <w:pPr>
-        <w:pStyle w:val="berschrift1"/>
-      </w:pPr>
-      <w:bookmarkStart w:id="32" w:name="references"/>
-      <w:bookmarkEnd w:id="32"/>
-      <w:r>
-        <w:t xml:space="preserve">References</w:t>
-      </w:r>
-    </w:p>
-    <w:p>
-      <w:pPr>
-        <w:pStyle w:val="FirstParagraph"/>
-      </w:pPr>
-      <w:r>
-        <w:t xml:space="preserve"> </w:t>
-      </w:r>
-    </w:p>
-    <w:p>
-      <w:pPr>
-        <w:pStyle w:val="Textkrper"/>
-      </w:pPr>
-      <w:r>
         <w:t xml:space="preserve">Aust, F., &amp; Barth, M. (2018).</w:t>
       </w:r>
       <w:r>
@@ -778,7 +776,7 @@
       <w:r>
         <w:t xml:space="preserve"> </w:t>
       </w:r>
-      <w:hyperlink r:id="rId33">
+      <w:hyperlink r:id="rId31">
         <w:r>
           <w:rPr>
             <w:rStyle w:val="Hyperlink"/>
@@ -787,6 +785,8 @@
         </w:r>
       </w:hyperlink>
     </w:p>
+    <w:bookmarkEnd w:id="32"/>
+    <w:bookmarkStart w:id="33" w:name="ref-R-rio"/>
     <w:p>
       <w:pPr>
         <w:pStyle w:val="Textkrper"/>
@@ -807,6 +807,8 @@
         <w:t xml:space="preserve">.</w:t>
       </w:r>
     </w:p>
+    <w:bookmarkEnd w:id="33"/>
+    <w:bookmarkStart w:id="35" w:name="ref-R-janitor"/>
     <w:p>
       <w:pPr>
         <w:pStyle w:val="Textkrper"/>
@@ -838,6 +840,8 @@
         </w:r>
       </w:hyperlink>
     </w:p>
+    <w:bookmarkEnd w:id="35"/>
+    <w:bookmarkStart w:id="37" w:name="ref-R-purrr"/>
     <w:p>
       <w:pPr>
         <w:pStyle w:val="Textkrper"/>
@@ -860,7 +864,7 @@
       <w:r>
         <w:t xml:space="preserve"> </w:t>
       </w:r>
-      <w:hyperlink r:id="rId35">
+      <w:hyperlink r:id="rId36">
         <w:r>
           <w:rPr>
             <w:rStyle w:val="Hyperlink"/>
@@ -869,11 +873,47 @@
         </w:r>
       </w:hyperlink>
     </w:p>
+    <w:bookmarkEnd w:id="37"/>
+    <w:bookmarkStart w:id="38" w:name="ref-ju2013employer"/>
     <w:p>
       <w:pPr>
         <w:pStyle w:val="Textkrper"/>
       </w:pPr>
       <w:r>
+        <w:t xml:space="preserve">Ju, S., Roberts, E., &amp; Zhang, D. (2013). Employer attitudes toward workers with disabilities: A review of research in the past decade.</w:t>
+      </w:r>
+      <w:r>
+        <w:t xml:space="preserve"> </w:t>
+      </w:r>
+      <w:r>
+        <w:rPr>
+          <w:i/>
+        </w:rPr>
+        <w:t xml:space="preserve">Journal of Vocational Rehabilitation</w:t>
+      </w:r>
+      <w:r>
+        <w:t xml:space="preserve">,</w:t>
+      </w:r>
+      <w:r>
+        <w:t xml:space="preserve"> </w:t>
+      </w:r>
+      <w:r>
+        <w:rPr>
+          <w:i/>
+        </w:rPr>
+        <w:t xml:space="preserve">38</w:t>
+      </w:r>
+      <w:r>
+        <w:t xml:space="preserve">(2), 113–123.</w:t>
+      </w:r>
+    </w:p>
+    <w:bookmarkEnd w:id="38"/>
+    <w:bookmarkStart w:id="40" w:name="ref-R-here"/>
+    <w:p>
+      <w:pPr>
+        <w:pStyle w:val="Textkrper"/>
+      </w:pPr>
+      <w:r>
         <w:t xml:space="preserve">Müller, K. (2017).</w:t>
       </w:r>
       <w:r>
@@ -891,7 +931,7 @@
       <w:r>
         <w:t xml:space="preserve"> </w:t>
       </w:r>
-      <w:hyperlink r:id="rId36">
+      <w:hyperlink r:id="rId39">
         <w:r>
           <w:rPr>
             <w:rStyle w:val="Hyperlink"/>
@@ -900,6 +940,8 @@
         </w:r>
       </w:hyperlink>
     </w:p>
+    <w:bookmarkEnd w:id="40"/>
+    <w:bookmarkStart w:id="42" w:name="ref-R-tibble"/>
     <w:p>
       <w:pPr>
         <w:pStyle w:val="Textkrper"/>
@@ -922,7 +964,7 @@
       <w:r>
         <w:t xml:space="preserve"> </w:t>
       </w:r>
-      <w:hyperlink r:id="rId37">
+      <w:hyperlink r:id="rId41">
         <w:r>
           <w:rPr>
             <w:rStyle w:val="Hyperlink"/>
@@ -931,6 +973,8 @@
         </w:r>
       </w:hyperlink>
     </w:p>
+    <w:bookmarkEnd w:id="42"/>
+    <w:bookmarkStart w:id="44" w:name="ref-R-base"/>
     <w:p>
       <w:pPr>
         <w:pStyle w:val="Textkrper"/>
@@ -953,7 +997,7 @@
       <w:r>
         <w:t xml:space="preserve"> </w:t>
       </w:r>
-      <w:hyperlink r:id="rId38">
+      <w:hyperlink r:id="rId43">
         <w:r>
           <w:rPr>
             <w:rStyle w:val="Hyperlink"/>
@@ -962,6 +1006,8 @@
         </w:r>
       </w:hyperlink>
     </w:p>
+    <w:bookmarkEnd w:id="44"/>
+    <w:bookmarkStart w:id="45" w:name="ref-wehman2014"/>
     <w:p>
       <w:pPr>
         <w:pStyle w:val="Textkrper"/>
@@ -982,6 +1028,8 @@
         <w:t xml:space="preserve">.</w:t>
       </w:r>
     </w:p>
+    <w:bookmarkEnd w:id="45"/>
+    <w:bookmarkStart w:id="47" w:name="ref-R-ggplot2"/>
     <w:p>
       <w:pPr>
         <w:pStyle w:val="Textkrper"/>
@@ -1004,7 +1052,7 @@
       <w:r>
         <w:t xml:space="preserve"> </w:t>
       </w:r>
-      <w:hyperlink r:id="rId39">
+      <w:hyperlink r:id="rId46">
         <w:r>
           <w:rPr>
             <w:rStyle w:val="Hyperlink"/>
@@ -1013,6 +1061,8 @@
         </w:r>
       </w:hyperlink>
     </w:p>
+    <w:bookmarkEnd w:id="47"/>
+    <w:bookmarkStart w:id="49" w:name="ref-R-tidyverse"/>
     <w:p>
       <w:pPr>
         <w:pStyle w:val="Textkrper"/>
@@ -1035,7 +1085,7 @@
       <w:r>
         <w:t xml:space="preserve"> </w:t>
       </w:r>
-      <w:hyperlink r:id="rId40">
+      <w:hyperlink r:id="rId48">
         <w:r>
           <w:rPr>
             <w:rStyle w:val="Hyperlink"/>
@@ -1044,6 +1094,8 @@
         </w:r>
       </w:hyperlink>
     </w:p>
+    <w:bookmarkEnd w:id="49"/>
+    <w:bookmarkStart w:id="51" w:name="ref-R-forcats"/>
     <w:p>
       <w:pPr>
         <w:pStyle w:val="Textkrper"/>
@@ -1066,7 +1118,7 @@
       <w:r>
         <w:t xml:space="preserve"> </w:t>
       </w:r>
-      <w:hyperlink r:id="rId41">
+      <w:hyperlink r:id="rId50">
         <w:r>
           <w:rPr>
             <w:rStyle w:val="Hyperlink"/>
@@ -1075,6 +1127,8 @@
         </w:r>
       </w:hyperlink>
     </w:p>
+    <w:bookmarkEnd w:id="51"/>
+    <w:bookmarkStart w:id="53" w:name="ref-R-stringr"/>
     <w:p>
       <w:pPr>
         <w:pStyle w:val="Textkrper"/>
@@ -1097,7 +1151,7 @@
       <w:r>
         <w:t xml:space="preserve"> </w:t>
       </w:r>
-      <w:hyperlink r:id="rId42">
+      <w:hyperlink r:id="rId52">
         <w:r>
           <w:rPr>
             <w:rStyle w:val="Hyperlink"/>
@@ -1106,6 +1160,8 @@
         </w:r>
       </w:hyperlink>
     </w:p>
+    <w:bookmarkEnd w:id="53"/>
+    <w:bookmarkStart w:id="55" w:name="ref-R-usethis"/>
     <w:p>
       <w:pPr>
         <w:pStyle w:val="Textkrper"/>
@@ -1128,7 +1184,7 @@
       <w:r>
         <w:t xml:space="preserve"> </w:t>
       </w:r>
-      <w:hyperlink r:id="rId43">
+      <w:hyperlink r:id="rId54">
         <w:r>
           <w:rPr>
             <w:rStyle w:val="Hyperlink"/>
@@ -1137,11 +1193,46 @@
         </w:r>
       </w:hyperlink>
     </w:p>
+    <w:bookmarkEnd w:id="55"/>
+    <w:bookmarkStart w:id="57" w:name="ref-R-dplyr"/>
     <w:p>
       <w:pPr>
         <w:pStyle w:val="Textkrper"/>
       </w:pPr>
       <w:r>
+        <w:t xml:space="preserve">Wickham, H., François, R., Henry, L., &amp; Müller, K. (2019a).</w:t>
+      </w:r>
+      <w:r>
+        <w:t xml:space="preserve"> </w:t>
+      </w:r>
+      <w:r>
+        <w:rPr>
+          <w:i/>
+        </w:rPr>
+        <w:t xml:space="preserve">Dplyr: A grammar of data manipulation</w:t>
+      </w:r>
+      <w:r>
+        <w:t xml:space="preserve">. Retrieved from</w:t>
+      </w:r>
+      <w:r>
+        <w:t xml:space="preserve"> </w:t>
+      </w:r>
+      <w:hyperlink r:id="rId56">
+        <w:r>
+          <w:rPr>
+            <w:rStyle w:val="Hyperlink"/>
+          </w:rPr>
+          <w:t xml:space="preserve">https://CRAN.R-project.org/package=dplyr</w:t>
+        </w:r>
+      </w:hyperlink>
+    </w:p>
+    <w:bookmarkEnd w:id="57"/>
+    <w:bookmarkStart w:id="59" w:name="ref-R-tidyr"/>
+    <w:p>
+      <w:pPr>
+        <w:pStyle w:val="Textkrper"/>
+      </w:pPr>
+      <w:r>
         <w:t xml:space="preserve">Wickham, H., &amp; Henry, L. (2019).</w:t>
       </w:r>
       <w:r>
@@ -1159,7 +1250,7 @@
       <w:r>
         <w:t xml:space="preserve"> </w:t>
       </w:r>
-      <w:hyperlink r:id="rId44">
+      <w:hyperlink r:id="rId58">
         <w:r>
           <w:rPr>
             <w:rStyle w:val="Hyperlink"/>
@@ -1168,21 +1259,23 @@
         </w:r>
       </w:hyperlink>
     </w:p>
+    <w:bookmarkEnd w:id="59"/>
+    <w:bookmarkStart w:id="61" w:name="ref-R-devtools"/>
     <w:p>
       <w:pPr>
         <w:pStyle w:val="Textkrper"/>
       </w:pPr>
       <w:r>
-        <w:t xml:space="preserve">Wickham, H., François, R., Henry, L., &amp; Müller, K. (2019).</w:t>
-      </w:r>
-      <w:r>
-        <w:t xml:space="preserve"> </w:t>
-      </w:r>
-      <w:r>
-        <w:rPr>
-          <w:i/>
-        </w:rPr>
-        <w:t xml:space="preserve">Dplyr: A grammar of data manipulation</w:t>
+        <w:t xml:space="preserve">Wickham, H., Hester, J., &amp; Chang, W. (2019b).</w:t>
+      </w:r>
+      <w:r>
+        <w:t xml:space="preserve"> </w:t>
+      </w:r>
+      <w:r>
+        <w:rPr>
+          <w:i/>
+        </w:rPr>
+        <w:t xml:space="preserve">Devtools: Tools to make developing r packages easier</w:t>
       </w:r>
       <w:r>
         <w:t xml:space="preserve">. Retrieved from</w:t>
@@ -1190,38 +1283,7 @@
       <w:r>
         <w:t xml:space="preserve"> </w:t>
       </w:r>
-      <w:hyperlink r:id="rId45">
-        <w:r>
-          <w:rPr>
-            <w:rStyle w:val="Hyperlink"/>
-          </w:rPr>
-          <w:t xml:space="preserve">https://CRAN.R-project.org/package=dplyr</w:t>
-        </w:r>
-      </w:hyperlink>
-    </w:p>
-    <w:p>
-      <w:pPr>
-        <w:pStyle w:val="Textkrper"/>
-      </w:pPr>
-      <w:r>
-        <w:t xml:space="preserve">Wickham, H., Hester, J., &amp; Chang, W. (2019).</w:t>
-      </w:r>
-      <w:r>
-        <w:t xml:space="preserve"> </w:t>
-      </w:r>
-      <w:r>
-        <w:rPr>
-          <w:i/>
-        </w:rPr>
-        <w:t xml:space="preserve">Devtools: Tools to make developing r packages easier</w:t>
-      </w:r>
-      <w:r>
-        <w:t xml:space="preserve">. Retrieved from</w:t>
-      </w:r>
-      <w:r>
-        <w:t xml:space="preserve"> </w:t>
-      </w:r>
-      <w:hyperlink r:id="rId46">
+      <w:hyperlink r:id="rId60">
         <w:r>
           <w:rPr>
             <w:rStyle w:val="Hyperlink"/>
@@ -1230,6 +1292,8 @@
         </w:r>
       </w:hyperlink>
     </w:p>
+    <w:bookmarkEnd w:id="61"/>
+    <w:bookmarkStart w:id="63" w:name="ref-R-readr"/>
     <w:p>
       <w:pPr>
         <w:pStyle w:val="Textkrper"/>
@@ -1252,7 +1316,7 @@
       <w:r>
         <w:t xml:space="preserve"> </w:t>
       </w:r>
-      <w:hyperlink r:id="rId47">
+      <w:hyperlink r:id="rId62">
         <w:r>
           <w:rPr>
             <w:rStyle w:val="Hyperlink"/>
@@ -1261,6 +1325,8 @@
         </w:r>
       </w:hyperlink>
     </w:p>
+    <w:bookmarkEnd w:id="63"/>
+    <w:bookmarkStart w:id="65" w:name="ref-R-tinytex"/>
     <w:p>
       <w:pPr>
         <w:pStyle w:val="Textkrper"/>
@@ -1283,7 +1349,7 @@
       <w:r>
         <w:t xml:space="preserve"> </w:t>
       </w:r>
-      <w:hyperlink r:id="rId48">
+      <w:hyperlink r:id="rId64">
         <w:r>
           <w:rPr>
             <w:rStyle w:val="Hyperlink"/>
@@ -1292,11 +1358,8 @@
         </w:r>
       </w:hyperlink>
     </w:p>
-    <w:p>
-      <w:pPr>
-        <w:pStyle w:val="Textkrper"/>
-      </w:pPr>
-    </w:p>
+    <w:bookmarkEnd w:id="65"/>
+    <w:bookmarkEnd w:id="66"/>
     <w:sectPr>
       <w:pgSz w:w="12240" w:h="15840"/>
       <w:pgMar w:top="1418" w:right="1418" w:bottom="1418" w:left="1418" w:header="720" w:footer="720" w:gutter="0"/>
@@ -1304,6 +1367,10 @@
     </w:sectPr>
   </w:body>
 </w:document>
+</file>
+
+<file path=word/comments.xml><?xml version="1.0" encoding="utf-8"?>
+<w:comments xmlns:w="http://schemas.openxmlformats.org/wordprocessingml/2006/main" xmlns:m="http://schemas.openxmlformats.org/officeDocument/2006/math" xmlns:r="http://schemas.openxmlformats.org/officeDocument/2006/relationships" xmlns:o="urn:schemas-microsoft-com:office:office" xmlns:v="urn:schemas-microsoft-com:vml" xmlns:w10="urn:schemas-microsoft-com:office:word" xmlns:a="http://schemas.openxmlformats.org/drawingml/2006/main" xmlns:pic="http://schemas.openxmlformats.org/drawingml/2006/picture" xmlns:wp="http://schemas.openxmlformats.org/drawingml/2006/wordprocessingDrawing"/>
 </file>
 
 <file path=word/footnotes.xml><?xml version="1.0" encoding="utf-8"?>
@@ -1697,7 +1764,7 @@
     </w:lvl>
   </w:abstractNum>
   <w:abstractNum w:abstractNumId="990">
-    <w:nsid w:val="132cb058"/>
+    <w:nsid w:val="2c1ae401"/>
     <w:multiLevelType w:val="multilevel"/>
     <w:lvl w:ilvl="0">
       <w:numFmt w:val="bullet"/>
@@ -1774,6 +1841,28 @@
           <w:tab w:val="num" w:pos="4320"/>
         </w:tabs>
         <w:ind w:left="4800" w:hanging="480"/>
+      </w:pPr>
+    </w:lvl>
+    <w:lvl w:ilvl="7">
+      <w:numFmt w:val="bullet"/>
+      <w:lvlText w:val=" "/>
+      <w:lvlJc w:val="left"/>
+      <w:pPr>
+        <w:tabs>
+          <w:tab w:val="num" w:pos="5040"/>
+        </w:tabs>
+        <w:ind w:left="5520" w:hanging="480"/>
+      </w:pPr>
+    </w:lvl>
+    <w:lvl w:ilvl="8">
+      <w:numFmt w:val="bullet"/>
+      <w:lvlText w:val=" "/>
+      <w:lvlJc w:val="left"/>
+      <w:pPr>
+        <w:tabs>
+          <w:tab w:val="num" w:pos="5760"/>
+        </w:tabs>
+        <w:ind w:left="6240" w:hanging="480"/>
       </w:pPr>
     </w:lvl>
   </w:abstractNum>

</xml_diff>